<commit_message>
make code a little cleaner
</commit_message>
<xml_diff>
--- a/Assignment_Documentation_NemesMihnea-Andrei.docx
+++ b/Assignment_Documentation_NemesMihnea-Andrei.docx
@@ -41,7 +41,6 @@
           <w:szCs w:val="90"/>
         </w:rPr>
       </w:pPr>
-      <w:proofErr w:type="spellStart"/>
       <w:r>
         <w:rPr>
           <w:b/>
@@ -51,7 +50,6 @@
         </w:rPr>
         <w:t>SpanacOverflow</w:t>
       </w:r>
-      <w:proofErr w:type="spellEnd"/>
     </w:p>
     <w:p>
       <w:pPr>
@@ -187,55 +185,7 @@
           <w:szCs w:val="24"/>
         </w:rPr>
         <w:tab/>
-        <w:t xml:space="preserve">This project will be a simple implementation of the </w:t>
-      </w:r>
-      <w:proofErr w:type="spellStart"/>
-      <w:r>
-        <w:rPr>
-          <w:sz w:val="24"/>
-          <w:szCs w:val="24"/>
-        </w:rPr>
-        <w:t>StackOverflow</w:t>
-      </w:r>
-      <w:proofErr w:type="spellEnd"/>
-      <w:r>
-        <w:rPr>
-          <w:sz w:val="24"/>
-          <w:szCs w:val="24"/>
-        </w:rPr>
-        <w:t xml:space="preserve"> website. The websites </w:t>
-      </w:r>
-      <w:proofErr w:type="gramStart"/>
-      <w:r>
-        <w:rPr>
-          <w:sz w:val="24"/>
-          <w:szCs w:val="24"/>
-        </w:rPr>
-        <w:t>provides</w:t>
-      </w:r>
-      <w:proofErr w:type="gramEnd"/>
-      <w:r>
-        <w:rPr>
-          <w:sz w:val="24"/>
-          <w:szCs w:val="24"/>
-        </w:rPr>
-        <w:t xml:space="preserve"> users the functionality of asking and answering questions. Users will be able to create their own account after which they will be able to ask multiple questions and provide answers to questions. They will also be able to vote on questions and answers based on how useful they perceive the answer/question in question to be. </w:t>
-      </w:r>
-      <w:proofErr w:type="gramStart"/>
-      <w:r>
-        <w:rPr>
-          <w:sz w:val="24"/>
-          <w:szCs w:val="24"/>
-        </w:rPr>
-        <w:t>At the moment</w:t>
-      </w:r>
-      <w:proofErr w:type="gramEnd"/>
-      <w:r>
-        <w:rPr>
-          <w:sz w:val="24"/>
-          <w:szCs w:val="24"/>
-        </w:rPr>
-        <w:t xml:space="preserve">, the CRUD operations have been implemented, meaning users can be created and manipulated, questions can be created using one or more tags, answers can be created and linked to a question. Even more, the functionality of voting on questions and answers has also been added. </w:t>
+        <w:t xml:space="preserve">This project will be a simple implementation of the StackOverflow website. The websites provides users the functionality of asking and answering questions. Users will be able to create their own account after which they will be able to ask multiple questions and provide answers to questions. They will also be able to vote on questions and answers based on how useful they perceive the answer/question in question to be. At the moment, the CRUD operations have been implemented, meaning users can be created and manipulated, questions can be created using one or more tags, answers can be created and linked to a question. Even more, the functionality of voting on questions and answers has also been added. </w:t>
       </w:r>
       <w:r>
         <w:rPr>
@@ -410,23 +360,7 @@
           <w:sz w:val="24"/>
           <w:szCs w:val="24"/>
         </w:rPr>
-        <w:t xml:space="preserve">use case, the user will go through the login </w:t>
-      </w:r>
-      <w:proofErr w:type="gramStart"/>
-      <w:r>
-        <w:rPr>
-          <w:sz w:val="24"/>
-          <w:szCs w:val="24"/>
-        </w:rPr>
-        <w:t>process</w:t>
-      </w:r>
-      <w:proofErr w:type="gramEnd"/>
-      <w:r>
-        <w:rPr>
-          <w:sz w:val="24"/>
-          <w:szCs w:val="24"/>
-        </w:rPr>
-        <w:t xml:space="preserve"> and after which will arrive on the questions page. Here they can filter the questions based on a tag or by a title filter, or just choose a question from the main list. After they have chosen a question, they will be redirected to a page containing the chosen question, the answers that have already been posted for that question, and a textbox that will allow the user to write their answer to the question. After they post the answer, the other users will be able to see their response and vote on it.</w:t>
+        <w:t>use case, the user will go through the login process and after which will arrive on the questions page. Here they can filter the questions based on a tag or by a title filter, or just choose a question from the main list. After they have chosen a question, they will be redirected to a page containing the chosen question, the answers that have already been posted for that question, and a textbox that will allow the user to write their answer to the question. After they post the answer, the other users will be able to see their response and vote on it.</w:t>
       </w:r>
     </w:p>
     <w:p>
@@ -480,6 +414,7 @@
         <w:rPr>
           <w:b/>
           <w:bCs/>
+          <w:noProof/>
           <w:sz w:val="50"/>
           <w:szCs w:val="50"/>
         </w:rPr>
@@ -546,6 +481,7 @@
       </w:pPr>
       <w:r>
         <w:rPr>
+          <w:noProof/>
           <w:sz w:val="24"/>
           <w:szCs w:val="24"/>
         </w:rPr>
@@ -613,6 +549,7 @@
       </w:pPr>
       <w:r>
         <w:rPr>
+          <w:noProof/>
           <w:sz w:val="24"/>
           <w:szCs w:val="24"/>
         </w:rPr>
@@ -679,6 +616,7 @@
       </w:pPr>
       <w:r>
         <w:rPr>
+          <w:noProof/>
           <w:sz w:val="24"/>
           <w:szCs w:val="24"/>
         </w:rPr>
@@ -820,6 +758,7 @@
     </w:p>
     <w:p>
       <w:pPr>
+        <w:jc w:val="center"/>
         <w:rPr>
           <w:sz w:val="24"/>
           <w:szCs w:val="24"/>
@@ -831,10 +770,10 @@
           <w:szCs w:val="24"/>
         </w:rPr>
         <w:drawing>
-          <wp:inline distT="0" distB="0" distL="0" distR="0" wp14:anchorId="41F6489B" wp14:editId="204C2F30">
-            <wp:extent cx="4680191" cy="3721291"/>
+          <wp:inline distT="0" distB="0" distL="0" distR="0" wp14:anchorId="403A603A" wp14:editId="1A8A7135">
+            <wp:extent cx="2241665" cy="5505733"/>
             <wp:effectExtent l="0" t="0" r="6350" b="0"/>
-            <wp:docPr id="5" name="Imagine 5"/>
+            <wp:docPr id="6" name="Imagine 6"/>
             <wp:cNvGraphicFramePr>
               <a:graphicFrameLocks xmlns:a="http://schemas.openxmlformats.org/drawingml/2006/main" noChangeAspect="1"/>
             </wp:cNvGraphicFramePr>
@@ -854,7 +793,7 @@
                   <pic:spPr>
                     <a:xfrm>
                       <a:off x="0" y="0"/>
-                      <a:ext cx="4680191" cy="3721291"/>
+                      <a:ext cx="2241665" cy="5505733"/>
                     </a:xfrm>
                     <a:prstGeom prst="rect">
                       <a:avLst/>
@@ -916,23 +855,15 @@
           <w:sz w:val="24"/>
           <w:szCs w:val="24"/>
         </w:rPr>
-        <w:t xml:space="preserve">In my application I will be using the Layered Architecture, which includes: the Presentation Layer, the Application Layer, the Business Layer and the Database Layer. The Presentation Layer is the UI layer, the view of the application that the user will see when operating the application. The Business Layer handles the logic that is used to serve different actions in the application. The Application Layer is the general controller of the application and serves as the pattern for the application that ensures that the fundamental principles of OOP are followed, like low coupling and high cohesion. Finally, the Database Layer handles the access to the repository, in this case the access to the </w:t>
-      </w:r>
-      <w:proofErr w:type="spellStart"/>
-      <w:r>
-        <w:rPr>
-          <w:sz w:val="24"/>
-          <w:szCs w:val="24"/>
-        </w:rPr>
-        <w:t>mySQL</w:t>
-      </w:r>
-      <w:proofErr w:type="spellEnd"/>
-      <w:r>
-        <w:rPr>
-          <w:sz w:val="24"/>
-          <w:szCs w:val="24"/>
-        </w:rPr>
-        <w:t xml:space="preserve"> database and includes all the services that are needed to support this connection for the business layer.</w:t>
+        <w:t xml:space="preserve">In my application I will be using the Layered Architecture, which includes: the Presentation Layer, the Application Layer, the Business Layer and the Database Layer. The Presentation Layer is the UI layer, the view of the application that the user will see when operating the application. The Business Layer handles the logic that is used to serve different actions in the application. The Application Layer is the general controller of the application and serves as the pattern for the application that ensures that the fundamental principles of OOP are </w:t>
+      </w:r>
+      <w:r>
+        <w:rPr>
+          <w:sz w:val="24"/>
+          <w:szCs w:val="24"/>
+        </w:rPr>
+        <w:lastRenderedPageBreak/>
+        <w:t>followed, like low coupling and high cohesion. Finally, the Database Layer handles the access to the repository, in this case the access to the mySQL database and includes all the services that are needed to support this connection for the business layer.</w:t>
       </w:r>
     </w:p>
     <w:p>
@@ -965,15 +896,7 @@
           <w:sz w:val="24"/>
           <w:szCs w:val="24"/>
         </w:rPr>
-        <w:t xml:space="preserve">The fundamental idea of the Layered Architecture is that important parts of the application are separated. This means that the presentation, application processing and data management functionalities are separate from one another. This means that a request from one layer must traverse all the layers below it in order to reach their end point. A concrete example </w:t>
-      </w:r>
-      <w:r>
-        <w:rPr>
-          <w:sz w:val="24"/>
-          <w:szCs w:val="24"/>
-        </w:rPr>
-        <w:lastRenderedPageBreak/>
-        <w:t>would be a request to create a new movie which is made in the presentation layer. It will pass through the application and business layer before finally reaching the database layer where the data will be processed. The Layered Architecture is the preferred architecture when building web applications that use CRUD operations on the data.</w:t>
+        <w:t>The fundamental idea of the Layered Architecture is that important parts of the application are separated. This means that the presentation, application processing and data management functionalities are separate from one another. This means that a request from one layer must traverse all the layers below it in order to reach their end point. A concrete example would be a request to create a new movie which is made in the presentation layer. It will pass through the application and business layer before finally reaching the database layer where the data will be processed. The Layered Architecture is the preferred architecture when building web applications that use CRUD operations on the data.</w:t>
       </w:r>
     </w:p>
     <w:p>
@@ -1067,19 +990,8 @@
           <w:sz w:val="24"/>
           <w:szCs w:val="24"/>
         </w:rPr>
-        <w:t>/</w:t>
-      </w:r>
-      <w:proofErr w:type="spellStart"/>
-      <w:r>
-        <w:rPr>
-          <w:b/>
-          <w:bCs/>
-          <w:sz w:val="24"/>
-          <w:szCs w:val="24"/>
-        </w:rPr>
-        <w:t>getAll</w:t>
-      </w:r>
-      <w:proofErr w:type="spellEnd"/>
+        <w:t>/getAll</w:t>
+      </w:r>
       <w:r>
         <w:rPr>
           <w:sz w:val="24"/>
@@ -1214,7 +1126,6 @@
         </w:rPr>
         <w:t xml:space="preserve"> </w:t>
       </w:r>
-      <w:proofErr w:type="spellStart"/>
       <w:r>
         <w:rPr>
           <w:b/>
@@ -1224,7 +1135,6 @@
         </w:rPr>
         <w:t>userid</w:t>
       </w:r>
-      <w:proofErr w:type="spellEnd"/>
       <w:r>
         <w:rPr>
           <w:sz w:val="24"/>
@@ -1307,7 +1217,6 @@
         </w:rPr>
         <w:t xml:space="preserve"> has the </w:t>
       </w:r>
-      <w:proofErr w:type="spellStart"/>
       <w:r>
         <w:rPr>
           <w:b/>
@@ -1317,7 +1226,6 @@
         </w:rPr>
         <w:t>userid</w:t>
       </w:r>
-      <w:proofErr w:type="spellEnd"/>
       <w:r>
         <w:rPr>
           <w:sz w:val="24"/>
@@ -1395,19 +1303,8 @@
           <w:sz w:val="24"/>
           <w:szCs w:val="24"/>
         </w:rPr>
-        <w:t>/</w:t>
-      </w:r>
-      <w:proofErr w:type="spellStart"/>
-      <w:r>
-        <w:rPr>
-          <w:b/>
-          <w:bCs/>
-          <w:sz w:val="24"/>
-          <w:szCs w:val="24"/>
-        </w:rPr>
-        <w:t>getAll</w:t>
-      </w:r>
-      <w:proofErr w:type="spellEnd"/>
+        <w:t>/getAll</w:t>
+      </w:r>
       <w:r>
         <w:rPr>
           <w:sz w:val="24"/>
@@ -1497,7 +1394,6 @@
         </w:rPr>
         <w:t xml:space="preserve">, the list of tags for the question, </w:t>
       </w:r>
-      <w:proofErr w:type="spellStart"/>
       <w:r>
         <w:rPr>
           <w:b/>
@@ -1507,7 +1403,6 @@
         </w:rPr>
         <w:t>userid</w:t>
       </w:r>
-      <w:proofErr w:type="spellEnd"/>
       <w:r>
         <w:rPr>
           <w:sz w:val="24"/>
@@ -1597,19 +1492,8 @@
           <w:sz w:val="24"/>
           <w:szCs w:val="24"/>
         </w:rPr>
-        <w:t>/</w:t>
-      </w:r>
-      <w:proofErr w:type="spellStart"/>
-      <w:r>
-        <w:rPr>
-          <w:b/>
-          <w:bCs/>
-          <w:sz w:val="24"/>
-          <w:szCs w:val="24"/>
-        </w:rPr>
-        <w:t>filterTag</w:t>
-      </w:r>
-      <w:proofErr w:type="spellEnd"/>
+        <w:t>/filterTag</w:t>
+      </w:r>
       <w:r>
         <w:rPr>
           <w:sz w:val="24"/>
@@ -1674,19 +1558,8 @@
           <w:sz w:val="24"/>
           <w:szCs w:val="24"/>
         </w:rPr>
-        <w:t>/</w:t>
-      </w:r>
-      <w:proofErr w:type="spellStart"/>
-      <w:r>
-        <w:rPr>
-          <w:b/>
-          <w:bCs/>
-          <w:sz w:val="24"/>
-          <w:szCs w:val="24"/>
-        </w:rPr>
-        <w:t>filterTitle</w:t>
-      </w:r>
-      <w:proofErr w:type="spellEnd"/>
+        <w:t>/filterTitle</w:t>
+      </w:r>
       <w:r>
         <w:rPr>
           <w:sz w:val="24"/>
@@ -1788,7 +1661,6 @@
         </w:rPr>
         <w:t xml:space="preserve"> is </w:t>
       </w:r>
-      <w:proofErr w:type="spellStart"/>
       <w:r>
         <w:rPr>
           <w:b/>
@@ -1798,7 +1670,6 @@
         </w:rPr>
         <w:t>questionid</w:t>
       </w:r>
-      <w:proofErr w:type="spellEnd"/>
       <w:r>
         <w:rPr>
           <w:sz w:val="24"/>
@@ -1806,7 +1677,6 @@
         </w:rPr>
         <w:t xml:space="preserve">, the id of the questions that is to be voted on, </w:t>
       </w:r>
-      <w:proofErr w:type="spellStart"/>
       <w:r>
         <w:rPr>
           <w:b/>
@@ -1816,7 +1686,6 @@
         </w:rPr>
         <w:t>userid</w:t>
       </w:r>
-      <w:proofErr w:type="spellEnd"/>
       <w:r>
         <w:rPr>
           <w:sz w:val="24"/>
@@ -1903,19 +1772,8 @@
           <w:sz w:val="24"/>
           <w:szCs w:val="24"/>
         </w:rPr>
-        <w:t>/</w:t>
-      </w:r>
-      <w:proofErr w:type="spellStart"/>
-      <w:r>
-        <w:rPr>
-          <w:b/>
-          <w:bCs/>
-          <w:sz w:val="24"/>
-          <w:szCs w:val="24"/>
-        </w:rPr>
-        <w:t>getAll</w:t>
-      </w:r>
-      <w:proofErr w:type="spellEnd"/>
+        <w:t>/getAll</w:t>
+      </w:r>
       <w:r>
         <w:rPr>
           <w:sz w:val="24"/>
@@ -1973,7 +1831,6 @@
         </w:rPr>
         <w:t xml:space="preserve"> contains </w:t>
       </w:r>
-      <w:proofErr w:type="spellStart"/>
       <w:r>
         <w:rPr>
           <w:b/>
@@ -1983,7 +1840,6 @@
         </w:rPr>
         <w:t>questionid</w:t>
       </w:r>
-      <w:proofErr w:type="spellEnd"/>
       <w:r>
         <w:rPr>
           <w:sz w:val="24"/>
@@ -1991,7 +1847,6 @@
         </w:rPr>
         <w:t xml:space="preserve">, the id of the question that is answered, </w:t>
       </w:r>
-      <w:proofErr w:type="spellStart"/>
       <w:r>
         <w:rPr>
           <w:b/>
@@ -2001,7 +1856,6 @@
         </w:rPr>
         <w:t>userid</w:t>
       </w:r>
-      <w:proofErr w:type="spellEnd"/>
       <w:r>
         <w:rPr>
           <w:sz w:val="24"/>
@@ -2043,6 +1897,7 @@
           <w:sz w:val="24"/>
           <w:szCs w:val="24"/>
         </w:rPr>
+        <w:lastRenderedPageBreak/>
         <w:t>“</w:t>
       </w:r>
       <w:r>
@@ -2075,7 +1930,6 @@
         </w:rPr>
         <w:t xml:space="preserve"> contains </w:t>
       </w:r>
-      <w:proofErr w:type="spellStart"/>
       <w:r>
         <w:rPr>
           <w:b/>
@@ -2085,7 +1939,6 @@
         </w:rPr>
         <w:t>answerid</w:t>
       </w:r>
-      <w:proofErr w:type="spellEnd"/>
       <w:r>
         <w:rPr>
           <w:sz w:val="24"/>
@@ -2166,7 +2019,6 @@
         </w:rPr>
         <w:t xml:space="preserve"> </w:t>
       </w:r>
-      <w:proofErr w:type="spellStart"/>
       <w:r>
         <w:rPr>
           <w:b/>
@@ -2176,7 +2028,6 @@
         </w:rPr>
         <w:t>answerid</w:t>
       </w:r>
-      <w:proofErr w:type="spellEnd"/>
       <w:r>
         <w:rPr>
           <w:sz w:val="24"/>
@@ -2218,23 +2069,8 @@
           <w:sz w:val="24"/>
           <w:szCs w:val="24"/>
         </w:rPr>
-        <w:t xml:space="preserve">” – </w:t>
-      </w:r>
-      <w:r>
-        <w:rPr>
-          <w:sz w:val="24"/>
-          <w:szCs w:val="24"/>
-        </w:rPr>
-        <w:t>Query Params</w:t>
-      </w:r>
-      <w:r>
-        <w:rPr>
-          <w:sz w:val="24"/>
-          <w:szCs w:val="24"/>
-        </w:rPr>
-        <w:t xml:space="preserve"> contains </w:t>
-      </w:r>
-      <w:proofErr w:type="spellStart"/>
+        <w:t xml:space="preserve">” – Query Params contains </w:t>
+      </w:r>
       <w:r>
         <w:rPr>
           <w:b/>
@@ -2244,7 +2080,6 @@
         </w:rPr>
         <w:t>answerid</w:t>
       </w:r>
-      <w:proofErr w:type="spellEnd"/>
       <w:r>
         <w:rPr>
           <w:sz w:val="24"/>
@@ -2252,7 +2087,6 @@
         </w:rPr>
         <w:t xml:space="preserve">, the id of the answer that is to be voted on, </w:t>
       </w:r>
-      <w:proofErr w:type="spellStart"/>
       <w:r>
         <w:rPr>
           <w:b/>
@@ -2262,7 +2096,6 @@
         </w:rPr>
         <w:t>userid</w:t>
       </w:r>
-      <w:proofErr w:type="spellEnd"/>
       <w:r>
         <w:rPr>
           <w:sz w:val="24"/>

</xml_diff>